<commit_message>
Cambios en csv de test y arreglo de analysis report
</commit_message>
<xml_diff>
--- a/reports/Individual/D04/Student #5/Analysis Report - D04 - josreimun.docx
+++ b/reports/Individual/D04/Student #5/Analysis Report - D04 - josreimun.docx
@@ -401,8 +401,6 @@
               <w:t>Tabla de revisión</w:t>
             </w:r>
           </w:hyperlink>
-          <w:bookmarkStart w:id="0" w:name="_GoBack"/>
-          <w:bookmarkEnd w:id="0"/>
           <w:r>
             <w:rPr>
               <w:b/>
@@ -533,12 +531,6 @@
               <w:noProof/>
             </w:rPr>
             <w:tab/>
-          </w:r>
-          <w:r>
-            <w:rPr>
-              <w:b/>
-              <w:noProof/>
-            </w:rPr>
             <w:t>3</w:t>
           </w:r>
         </w:p>
@@ -614,35 +606,32 @@
       <w:pPr>
         <w:pStyle w:val="Ttulo1"/>
       </w:pPr>
-      <w:bookmarkStart w:id="1" w:name="_4hmpm5uc85lj" w:colFirst="0" w:colLast="0"/>
+      <w:bookmarkStart w:id="0" w:name="_4hmpm5uc85lj" w:colFirst="0" w:colLast="0"/>
+      <w:bookmarkEnd w:id="0"/>
+      <w:r>
+        <w:t xml:space="preserve">Resumen </w:t>
+      </w:r>
+    </w:p>
+    <w:p/>
+    <w:p>
+      <w:r>
+        <w:t>Este documento se trata de un listado de registros de análisis, cada uno de los cuales deberá incluir los siguientes datos: copia textual del requerimiento a que se refiere el registro; conclusiones detalladas del análisis y decisiones tomadas para enmendar el requerimiento.</w:t>
+      </w:r>
+    </w:p>
+    <w:p>
+      <w:pPr>
+        <w:rPr>
+          <w:sz w:val="24"/>
+          <w:szCs w:val="24"/>
+        </w:rPr>
+      </w:pPr>
+    </w:p>
+    <w:p>
+      <w:pPr>
+        <w:pStyle w:val="Ttulo1"/>
+      </w:pPr>
+      <w:bookmarkStart w:id="1" w:name="_90otg4vxm3ka" w:colFirst="0" w:colLast="0"/>
       <w:bookmarkEnd w:id="1"/>
-      <w:r>
-        <w:t xml:space="preserve">Resumen </w:t>
-      </w:r>
-    </w:p>
-    <w:p/>
-    <w:p>
-      <w:r>
-        <w:t>Este documento se trata de un listado de registros de análisis, cada uno de los cuales deberá incluir los siguientes datos: copia textual del requerimiento a que se refiere el registro;</w:t>
-      </w:r>
-      <w:r>
-        <w:t xml:space="preserve"> conclusiones detalladas del análisis y decisiones tomadas para enmendar el requerimiento.</w:t>
-      </w:r>
-    </w:p>
-    <w:p>
-      <w:pPr>
-        <w:rPr>
-          <w:sz w:val="24"/>
-          <w:szCs w:val="24"/>
-        </w:rPr>
-      </w:pPr>
-    </w:p>
-    <w:p>
-      <w:pPr>
-        <w:pStyle w:val="Ttulo1"/>
-      </w:pPr>
-      <w:bookmarkStart w:id="2" w:name="_90otg4vxm3ka" w:colFirst="0" w:colLast="0"/>
-      <w:bookmarkEnd w:id="2"/>
       <w:r>
         <w:t>Tabla de revisión</w:t>
       </w:r>
@@ -977,41 +966,41 @@
       <w:pPr>
         <w:pStyle w:val="Ttulo1"/>
       </w:pPr>
-      <w:bookmarkStart w:id="3" w:name="_5qrf25nc6vt4" w:colFirst="0" w:colLast="0"/>
+      <w:bookmarkStart w:id="2" w:name="_5qrf25nc6vt4" w:colFirst="0" w:colLast="0"/>
+      <w:bookmarkEnd w:id="2"/>
+    </w:p>
+    <w:p>
+      <w:pPr>
+        <w:pStyle w:val="Ttulo1"/>
+      </w:pPr>
+      <w:bookmarkStart w:id="3" w:name="_lys1hcsr4cl1" w:colFirst="0" w:colLast="0"/>
       <w:bookmarkEnd w:id="3"/>
     </w:p>
     <w:p>
       <w:pPr>
         <w:pStyle w:val="Ttulo1"/>
       </w:pPr>
-      <w:bookmarkStart w:id="4" w:name="_lys1hcsr4cl1" w:colFirst="0" w:colLast="0"/>
+      <w:bookmarkStart w:id="4" w:name="_58vtmc9pw6vo" w:colFirst="0" w:colLast="0"/>
       <w:bookmarkEnd w:id="4"/>
+      <w:r>
+        <w:t>Introducción</w:t>
+      </w:r>
+    </w:p>
+    <w:p>
+      <w:r>
+        <w:rPr>
+          <w:sz w:val="24"/>
+          <w:szCs w:val="24"/>
+        </w:rPr>
+        <w:t>En este documento se va a llevar a cabo el análisis de los requisitos implementados individualmente por el miembro José Antonio Reina Muñoz.</w:t>
+      </w:r>
     </w:p>
     <w:p>
       <w:pPr>
         <w:pStyle w:val="Ttulo1"/>
       </w:pPr>
-      <w:bookmarkStart w:id="5" w:name="_58vtmc9pw6vo" w:colFirst="0" w:colLast="0"/>
+      <w:bookmarkStart w:id="5" w:name="_tvy5edcq3b5t" w:colFirst="0" w:colLast="0"/>
       <w:bookmarkEnd w:id="5"/>
-      <w:r>
-        <w:t>Introducción</w:t>
-      </w:r>
-    </w:p>
-    <w:p>
-      <w:r>
-        <w:rPr>
-          <w:sz w:val="24"/>
-          <w:szCs w:val="24"/>
-        </w:rPr>
-        <w:t>En este documento se va a llevar a cabo el análisis de los requisitos implementados individualmente por el miembro José Antonio Reina Muñoz.</w:t>
-      </w:r>
-    </w:p>
-    <w:p>
-      <w:pPr>
-        <w:pStyle w:val="Ttulo1"/>
-      </w:pPr>
-      <w:bookmarkStart w:id="6" w:name="_tvy5edcq3b5t" w:colFirst="0" w:colLast="0"/>
-      <w:bookmarkEnd w:id="6"/>
       <w:r>
         <w:lastRenderedPageBreak/>
         <w:t>Contenidos</w:t>
@@ -1026,8 +1015,8 @@
           <w:szCs w:val="24"/>
         </w:rPr>
       </w:pPr>
-      <w:bookmarkStart w:id="7" w:name="_226ygcu2pwd2" w:colFirst="0" w:colLast="0"/>
-      <w:bookmarkEnd w:id="7"/>
+      <w:bookmarkStart w:id="6" w:name="_226ygcu2pwd2" w:colFirst="0" w:colLast="0"/>
+      <w:bookmarkEnd w:id="6"/>
       <w:r>
         <w:rPr>
           <w:rFonts w:ascii="Calibri" w:eastAsia="Calibri" w:hAnsi="Calibri" w:cs="Calibri"/>
@@ -1212,16 +1201,7 @@
           <w:sz w:val="24"/>
           <w:szCs w:val="24"/>
         </w:rPr>
-        <w:t xml:space="preserve"> test suit</w:t>
-      </w:r>
-      <w:r>
-        <w:rPr>
-          <w:rFonts w:ascii="Calibri" w:eastAsia="Calibri" w:hAnsi="Calibri" w:cs="Calibri"/>
-          <w:b/>
-          <w:sz w:val="24"/>
-          <w:szCs w:val="24"/>
-        </w:rPr>
-        <w:t>e:</w:t>
+        <w:t xml:space="preserve"> test suite:</w:t>
       </w:r>
     </w:p>
     <w:p>
@@ -1536,16 +1516,7 @@
           <w:sz w:val="24"/>
           <w:szCs w:val="24"/>
         </w:rPr>
-        <w:t>Sobre</w:t>
-      </w:r>
-      <w:r>
-        <w:rPr>
-          <w:rFonts w:ascii="Calibri" w:eastAsia="Calibri" w:hAnsi="Calibri" w:cs="Calibri"/>
-          <w:b/>
-          <w:sz w:val="24"/>
-          <w:szCs w:val="24"/>
-        </w:rPr>
-        <w:t xml:space="preserve"> entregables anteriores:</w:t>
+        <w:t>Sobre entregables anteriores:</w:t>
       </w:r>
     </w:p>
     <w:p>
@@ -1633,6 +1604,132 @@
           <w:szCs w:val="24"/>
         </w:rPr>
         <w:t xml:space="preserve"> del curso sin problemas</w:t>
+      </w:r>
+    </w:p>
+    <w:p>
+      <w:pPr>
+        <w:keepNext/>
+        <w:spacing w:before="240" w:after="240" w:line="240" w:lineRule="auto"/>
+        <w:jc w:val="both"/>
+        <w:rPr>
+          <w:rFonts w:ascii="Calibri" w:eastAsia="Calibri" w:hAnsi="Calibri" w:cs="Calibri"/>
+          <w:b/>
+          <w:sz w:val="24"/>
+          <w:szCs w:val="24"/>
+        </w:rPr>
+      </w:pPr>
+    </w:p>
+    <w:p>
+      <w:pPr>
+        <w:keepNext/>
+        <w:spacing w:before="240" w:after="240" w:line="240" w:lineRule="auto"/>
+        <w:jc w:val="both"/>
+        <w:rPr>
+          <w:rFonts w:ascii="Calibri" w:eastAsia="Calibri" w:hAnsi="Calibri" w:cs="Calibri"/>
+          <w:b/>
+          <w:sz w:val="24"/>
+          <w:szCs w:val="24"/>
+        </w:rPr>
+      </w:pPr>
+      <w:r>
+        <w:rPr>
+          <w:rFonts w:ascii="Calibri" w:eastAsia="Calibri" w:hAnsi="Calibri" w:cs="Calibri"/>
+          <w:b/>
+          <w:sz w:val="24"/>
+          <w:szCs w:val="24"/>
+        </w:rPr>
+        <w:t xml:space="preserve">IMPORTANTE – Existen ciertos errores al ejecutar los test que vienen por parte de </w:t>
+      </w:r>
+      <w:proofErr w:type="spellStart"/>
+      <w:r>
+        <w:rPr>
+          <w:rFonts w:ascii="Calibri" w:eastAsia="Calibri" w:hAnsi="Calibri" w:cs="Calibri"/>
+          <w:b/>
+          <w:sz w:val="24"/>
+          <w:szCs w:val="24"/>
+        </w:rPr>
+        <w:t>Selenium</w:t>
+      </w:r>
+      <w:proofErr w:type="spellEnd"/>
+      <w:r>
+        <w:rPr>
+          <w:rFonts w:ascii="Calibri" w:eastAsia="Calibri" w:hAnsi="Calibri" w:cs="Calibri"/>
+          <w:b/>
+          <w:sz w:val="24"/>
+          <w:szCs w:val="24"/>
+        </w:rPr>
+        <w:t xml:space="preserve">, o son del tipo </w:t>
+      </w:r>
+      <w:proofErr w:type="spellStart"/>
+      <w:r>
+        <w:rPr>
+          <w:rFonts w:ascii="Calibri" w:eastAsia="Calibri" w:hAnsi="Calibri" w:cs="Calibri"/>
+          <w:b/>
+          <w:sz w:val="24"/>
+          <w:szCs w:val="24"/>
+        </w:rPr>
+        <w:t>Cannot</w:t>
+      </w:r>
+      <w:proofErr w:type="spellEnd"/>
+      <w:r>
+        <w:rPr>
+          <w:rFonts w:ascii="Calibri" w:eastAsia="Calibri" w:hAnsi="Calibri" w:cs="Calibri"/>
+          <w:b/>
+          <w:sz w:val="24"/>
+          <w:szCs w:val="24"/>
+        </w:rPr>
+        <w:t xml:space="preserve"> </w:t>
+      </w:r>
+      <w:proofErr w:type="spellStart"/>
+      <w:r>
+        <w:rPr>
+          <w:rFonts w:ascii="Calibri" w:eastAsia="Calibri" w:hAnsi="Calibri" w:cs="Calibri"/>
+          <w:b/>
+          <w:sz w:val="24"/>
+          <w:szCs w:val="24"/>
+        </w:rPr>
+        <w:t>find</w:t>
+      </w:r>
+      <w:proofErr w:type="spellEnd"/>
+      <w:r>
+        <w:rPr>
+          <w:rFonts w:ascii="Calibri" w:eastAsia="Calibri" w:hAnsi="Calibri" w:cs="Calibri"/>
+          <w:b/>
+          <w:sz w:val="24"/>
+          <w:szCs w:val="24"/>
+        </w:rPr>
+        <w:t xml:space="preserve"> </w:t>
+      </w:r>
+      <w:proofErr w:type="spellStart"/>
+      <w:r>
+        <w:rPr>
+          <w:rFonts w:ascii="Calibri" w:eastAsia="Calibri" w:hAnsi="Calibri" w:cs="Calibri"/>
+          <w:b/>
+          <w:sz w:val="24"/>
+          <w:szCs w:val="24"/>
+        </w:rPr>
+        <w:t>by:path</w:t>
+      </w:r>
+      <w:proofErr w:type="spellEnd"/>
+      <w:r>
+        <w:rPr>
+          <w:rFonts w:ascii="Calibri" w:eastAsia="Calibri" w:hAnsi="Calibri" w:cs="Calibri"/>
+          <w:b/>
+          <w:sz w:val="24"/>
+          <w:szCs w:val="24"/>
+        </w:rPr>
+        <w:t>/id…, estos errores no dependen de mi parte sino que dependiendo el momento en el que son ejecutados o si las trazas funcionan correctamente.</w:t>
+      </w:r>
+      <w:bookmarkStart w:id="7" w:name="_GoBack"/>
+      <w:bookmarkEnd w:id="7"/>
+      <w:r>
+        <w:rPr>
+          <w:rFonts w:ascii="Calibri" w:eastAsia="Calibri" w:hAnsi="Calibri" w:cs="Calibri"/>
+          <w:b/>
+          <w:sz w:val="24"/>
+          <w:szCs w:val="24"/>
+        </w:rPr>
+        <w:t xml:space="preserve"> </w:t>
       </w:r>
     </w:p>
     <w:p>
@@ -1683,6 +1780,7 @@
       <w:bookmarkStart w:id="8" w:name="_ysgwrb1dc6k3" w:colFirst="0" w:colLast="0"/>
       <w:bookmarkEnd w:id="8"/>
       <w:r>
+        <w:lastRenderedPageBreak/>
         <w:t>Bibliografía</w:t>
       </w:r>
     </w:p>
@@ -1866,25 +1964,7 @@
         <w:sz w:val="18"/>
         <w:szCs w:val="18"/>
       </w:rPr>
-      <w:t xml:space="preserve">.04.02                                                                                       </w:t>
-    </w:r>
-    <w:r>
-      <w:rPr>
-        <w:b/>
-        <w:i/>
-        <w:sz w:val="18"/>
-        <w:szCs w:val="18"/>
-      </w:rPr>
-      <w:t xml:space="preserve">                   </w:t>
-    </w:r>
-    <w:r>
-      <w:rPr>
-        <w:b/>
-        <w:i/>
-        <w:sz w:val="18"/>
-        <w:szCs w:val="18"/>
-      </w:rPr>
-      <w:t xml:space="preserve">  Sevilla </w:t>
+      <w:t xml:space="preserve">.04.02                                                                                                            Sevilla </w:t>
     </w:r>
     <w:r>
       <w:rPr>

</xml_diff>